<commit_message>
Update 7 LANGKAH MEMBANGUN WEBSITE DENGAN LARAVEL.docx
</commit_message>
<xml_diff>
--- a/7 LANGKAH MEMBANGUN WEBSITE DENGAN LARAVEL.docx
+++ b/7 LANGKAH MEMBANGUN WEBSITE DENGAN LARAVEL.docx
@@ -54,18 +54,6 @@
           <w:b/>
         </w:rPr>
         <w:t>Tahap Persiapan:</w:t>
-      </w:r>
-      <w:r>
-        <w:rPr>
-          <w:b/>
-        </w:rPr>
-        <w:t>vddfdf</w:t>
-      </w:r>
-      <w:r>
-        <w:rPr>
-          <w:b/>
-        </w:rPr>
-        <w:t>dfdsfgds</w:t>
       </w:r>
     </w:p>
     <w:p>
@@ -1100,6 +1088,7 @@
     <w:lsdException w:name="HTML Sample" w:semiHidden="1" w:unhideWhenUsed="1"/>
     <w:lsdException w:name="HTML Typewriter" w:semiHidden="1" w:unhideWhenUsed="1"/>
     <w:lsdException w:name="HTML Variable" w:semiHidden="1" w:unhideWhenUsed="1"/>
+    <w:lsdException w:name="Normal Table" w:semiHidden="1" w:unhideWhenUsed="1"/>
     <w:lsdException w:name="annotation subject" w:semiHidden="1" w:unhideWhenUsed="1"/>
     <w:lsdException w:name="No List" w:semiHidden="1" w:unhideWhenUsed="1"/>
     <w:lsdException w:name="Outline List 1" w:semiHidden="1" w:unhideWhenUsed="1"/>
@@ -1142,8 +1131,11 @@
     <w:lsdException w:name="Table Contemporary" w:semiHidden="1" w:unhideWhenUsed="1"/>
     <w:lsdException w:name="Table Elegant" w:semiHidden="1" w:unhideWhenUsed="1"/>
     <w:lsdException w:name="Table Professional" w:semiHidden="1" w:unhideWhenUsed="1"/>
+    <w:lsdException w:name="Table Subtle 1" w:semiHidden="1" w:unhideWhenUsed="1"/>
     <w:lsdException w:name="Table Subtle 2" w:semiHidden="1" w:unhideWhenUsed="1"/>
     <w:lsdException w:name="Table Web 1" w:semiHidden="1" w:unhideWhenUsed="1"/>
+    <w:lsdException w:name="Table Web 2" w:semiHidden="1" w:unhideWhenUsed="1"/>
+    <w:lsdException w:name="Table Web 3" w:semiHidden="1" w:unhideWhenUsed="1"/>
     <w:lsdException w:name="Balloon Text" w:semiHidden="1" w:unhideWhenUsed="1"/>
     <w:lsdException w:name="Table Grid" w:uiPriority="59"/>
     <w:lsdException w:name="Table Theme" w:semiHidden="1" w:unhideWhenUsed="1"/>

</xml_diff>